<commit_message>
Add new line in SF.doc Add a new file SF1.doc.
</commit_message>
<xml_diff>
--- a/Stent fracture.docx
+++ b/Stent fracture.docx
@@ -2,6 +2,17 @@
 <file path=word/document.xml><?xml version="1.0" encoding="utf-8"?>
 <w:document xmlns:wpc="http://schemas.microsoft.com/office/word/2010/wordprocessingCanvas" xmlns:mc="http://schemas.openxmlformats.org/markup-compatibility/2006" xmlns:o="urn:schemas-microsoft-com:office:office" xmlns:r="http://schemas.openxmlformats.org/officeDocument/2006/relationships" xmlns:m="http://schemas.openxmlformats.org/officeDocument/2006/math" xmlns:v="urn:schemas-microsoft-com:vml" xmlns:wp14="http://schemas.microsoft.com/office/word/2010/wordprocessingDrawing" xmlns:wp="http://schemas.openxmlformats.org/drawingml/2006/wordprocessingDrawing" xmlns:w10="urn:schemas-microsoft-com:office:word" xmlns:w="http://schemas.openxmlformats.org/wordprocessingml/2006/main" xmlns:w14="http://schemas.microsoft.com/office/word/2010/wordml" xmlns:wpg="http://schemas.microsoft.com/office/word/2010/wordprocessingGroup" xmlns:wpi="http://schemas.microsoft.com/office/word/2010/wordprocessingInk" xmlns:wne="http://schemas.microsoft.com/office/word/2006/wordml" xmlns:wps="http://schemas.microsoft.com/office/word/2010/wordprocessingShape" mc:Ignorable="w14 wp14">
   <w:body>
+    <w:p>
+      <w:r>
+        <w:t>S</w:t>
+      </w:r>
+      <w:r>
+        <w:rPr>
+          <w:rFonts w:hint="eastAsia"/>
+        </w:rPr>
+        <w:t>tent fracture</w:t>
+      </w:r>
+    </w:p>
     <w:p>
       <w:pPr>
         <w:rPr>
@@ -9,13 +20,28 @@
         </w:rPr>
       </w:pPr>
       <w:r>
-        <w:t>S</w:t>
-      </w:r>
-      <w:r>
         <w:rPr>
           <w:rFonts w:hint="eastAsia"/>
         </w:rPr>
-        <w:t>tent fracture</w:t>
+        <w:t xml:space="preserve">Stent is </w:t>
+      </w:r>
+      <w:r>
+        <w:t>associated</w:t>
+      </w:r>
+      <w:r>
+        <w:rPr>
+          <w:rFonts w:hint="eastAsia"/>
+        </w:rPr>
+        <w:t xml:space="preserve"> with stent </w:t>
+      </w:r>
+      <w:r>
+        <w:t>thrombosis</w:t>
+      </w:r>
+      <w:r>
+        <w:rPr>
+          <w:rFonts w:hint="eastAsia"/>
+        </w:rPr>
+        <w:t xml:space="preserve"> and in-stent stenosis.</w:t>
       </w:r>
     </w:p>
     <w:p>
@@ -30,6 +56,44 @@
     </w:sectPr>
   </w:body>
 </w:document>
+</file>
+
+<file path=word/endnotes.xml><?xml version="1.0" encoding="utf-8"?>
+<w:endnotes xmlns:wpc="http://schemas.microsoft.com/office/word/2010/wordprocessingCanvas" xmlns:mc="http://schemas.openxmlformats.org/markup-compatibility/2006" xmlns:o="urn:schemas-microsoft-com:office:office" xmlns:r="http://schemas.openxmlformats.org/officeDocument/2006/relationships" xmlns:m="http://schemas.openxmlformats.org/officeDocument/2006/math" xmlns:v="urn:schemas-microsoft-com:vml" xmlns:wp14="http://schemas.microsoft.com/office/word/2010/wordprocessingDrawing" xmlns:wp="http://schemas.openxmlformats.org/drawingml/2006/wordprocessingDrawing" xmlns:w10="urn:schemas-microsoft-com:office:word" xmlns:w="http://schemas.openxmlformats.org/wordprocessingml/2006/main" xmlns:w14="http://schemas.microsoft.com/office/word/2010/wordml" xmlns:wpg="http://schemas.microsoft.com/office/word/2010/wordprocessingGroup" xmlns:wpi="http://schemas.microsoft.com/office/word/2010/wordprocessingInk" xmlns:wne="http://schemas.microsoft.com/office/word/2006/wordml" xmlns:wps="http://schemas.microsoft.com/office/word/2010/wordprocessingShape" mc:Ignorable="w14 wp14">
+  <w:endnote w:type="separator" w:id="-1">
+    <w:p>
+      <w:r>
+        <w:separator/>
+      </w:r>
+    </w:p>
+  </w:endnote>
+  <w:endnote w:type="continuationSeparator" w:id="0">
+    <w:p>
+      <w:r>
+        <w:continuationSeparator/>
+      </w:r>
+    </w:p>
+  </w:endnote>
+</w:endnotes>
+</file>
+
+<file path=word/footnotes.xml><?xml version="1.0" encoding="utf-8"?>
+<w:footnotes xmlns:wpc="http://schemas.microsoft.com/office/word/2010/wordprocessingCanvas" xmlns:mc="http://schemas.openxmlformats.org/markup-compatibility/2006" xmlns:o="urn:schemas-microsoft-com:office:office" xmlns:r="http://schemas.openxmlformats.org/officeDocument/2006/relationships" xmlns:m="http://schemas.openxmlformats.org/officeDocument/2006/math" xmlns:v="urn:schemas-microsoft-com:vml" xmlns:wp14="http://schemas.microsoft.com/office/word/2010/wordprocessingDrawing" xmlns:wp="http://schemas.openxmlformats.org/drawingml/2006/wordprocessingDrawing" xmlns:w10="urn:schemas-microsoft-com:office:word" xmlns:w="http://schemas.openxmlformats.org/wordprocessingml/2006/main" xmlns:w14="http://schemas.microsoft.com/office/word/2010/wordml" xmlns:wpg="http://schemas.microsoft.com/office/word/2010/wordprocessingGroup" xmlns:wpi="http://schemas.microsoft.com/office/word/2010/wordprocessingInk" xmlns:wne="http://schemas.microsoft.com/office/word/2006/wordml" xmlns:wps="http://schemas.microsoft.com/office/word/2010/wordprocessingShape" mc:Ignorable="w14 wp14">
+  <w:footnote w:type="separator" w:id="-1">
+    <w:p>
+      <w:r>
+        <w:separator/>
+      </w:r>
+    </w:p>
+  </w:footnote>
+  <w:footnote w:type="continuationSeparator" w:id="0">
+    <w:p>
+      <w:r>
+        <w:continuationSeparator/>
+      </w:r>
+    </w:p>
+  </w:footnote>
+</w:footnotes>
 </file>
 
 <file path=word/styles.xml><?xml version="1.0" encoding="utf-8"?>
@@ -219,6 +283,71 @@
     <w:uiPriority w:val="99"/>
     <w:semiHidden/>
     <w:unhideWhenUsed/>
+  </w:style>
+  <w:style w:type="paragraph" w:styleId="a3">
+    <w:name w:val="header"/>
+    <w:basedOn w:val="a"/>
+    <w:link w:val="Char"/>
+    <w:uiPriority w:val="99"/>
+    <w:unhideWhenUsed/>
+    <w:rsid w:val="00C23A83"/>
+    <w:pPr>
+      <w:pBdr>
+        <w:bottom w:val="single" w:sz="6" w:space="1" w:color="auto"/>
+      </w:pBdr>
+      <w:tabs>
+        <w:tab w:val="center" w:pos="4153"/>
+        <w:tab w:val="right" w:pos="8306"/>
+      </w:tabs>
+      <w:snapToGrid w:val="0"/>
+      <w:jc w:val="center"/>
+    </w:pPr>
+    <w:rPr>
+      <w:sz w:val="18"/>
+      <w:szCs w:val="18"/>
+    </w:rPr>
+  </w:style>
+  <w:style w:type="character" w:customStyle="1" w:styleId="Char">
+    <w:name w:val="页眉 Char"/>
+    <w:basedOn w:val="a0"/>
+    <w:link w:val="a3"/>
+    <w:uiPriority w:val="99"/>
+    <w:rsid w:val="00C23A83"/>
+    <w:rPr>
+      <w:sz w:val="18"/>
+      <w:szCs w:val="18"/>
+    </w:rPr>
+  </w:style>
+  <w:style w:type="paragraph" w:styleId="a4">
+    <w:name w:val="footer"/>
+    <w:basedOn w:val="a"/>
+    <w:link w:val="Char0"/>
+    <w:uiPriority w:val="99"/>
+    <w:unhideWhenUsed/>
+    <w:rsid w:val="00C23A83"/>
+    <w:pPr>
+      <w:tabs>
+        <w:tab w:val="center" w:pos="4153"/>
+        <w:tab w:val="right" w:pos="8306"/>
+      </w:tabs>
+      <w:snapToGrid w:val="0"/>
+      <w:jc w:val="left"/>
+    </w:pPr>
+    <w:rPr>
+      <w:sz w:val="18"/>
+      <w:szCs w:val="18"/>
+    </w:rPr>
+  </w:style>
+  <w:style w:type="character" w:customStyle="1" w:styleId="Char0">
+    <w:name w:val="页脚 Char"/>
+    <w:basedOn w:val="a0"/>
+    <w:link w:val="a4"/>
+    <w:uiPriority w:val="99"/>
+    <w:rsid w:val="00C23A83"/>
+    <w:rPr>
+      <w:sz w:val="18"/>
+      <w:szCs w:val="18"/>
+    </w:rPr>
   </w:style>
 </w:styles>
 </file>
@@ -411,6 +540,71 @@
     <w:semiHidden/>
     <w:unhideWhenUsed/>
   </w:style>
+  <w:style w:type="paragraph" w:styleId="a3">
+    <w:name w:val="header"/>
+    <w:basedOn w:val="a"/>
+    <w:link w:val="Char"/>
+    <w:uiPriority w:val="99"/>
+    <w:unhideWhenUsed/>
+    <w:rsid w:val="00C23A83"/>
+    <w:pPr>
+      <w:pBdr>
+        <w:bottom w:val="single" w:sz="6" w:space="1" w:color="auto"/>
+      </w:pBdr>
+      <w:tabs>
+        <w:tab w:val="center" w:pos="4153"/>
+        <w:tab w:val="right" w:pos="8306"/>
+      </w:tabs>
+      <w:snapToGrid w:val="0"/>
+      <w:jc w:val="center"/>
+    </w:pPr>
+    <w:rPr>
+      <w:sz w:val="18"/>
+      <w:szCs w:val="18"/>
+    </w:rPr>
+  </w:style>
+  <w:style w:type="character" w:customStyle="1" w:styleId="Char">
+    <w:name w:val="页眉 Char"/>
+    <w:basedOn w:val="a0"/>
+    <w:link w:val="a3"/>
+    <w:uiPriority w:val="99"/>
+    <w:rsid w:val="00C23A83"/>
+    <w:rPr>
+      <w:sz w:val="18"/>
+      <w:szCs w:val="18"/>
+    </w:rPr>
+  </w:style>
+  <w:style w:type="paragraph" w:styleId="a4">
+    <w:name w:val="footer"/>
+    <w:basedOn w:val="a"/>
+    <w:link w:val="Char0"/>
+    <w:uiPriority w:val="99"/>
+    <w:unhideWhenUsed/>
+    <w:rsid w:val="00C23A83"/>
+    <w:pPr>
+      <w:tabs>
+        <w:tab w:val="center" w:pos="4153"/>
+        <w:tab w:val="right" w:pos="8306"/>
+      </w:tabs>
+      <w:snapToGrid w:val="0"/>
+      <w:jc w:val="left"/>
+    </w:pPr>
+    <w:rPr>
+      <w:sz w:val="18"/>
+      <w:szCs w:val="18"/>
+    </w:rPr>
+  </w:style>
+  <w:style w:type="character" w:customStyle="1" w:styleId="Char0">
+    <w:name w:val="页脚 Char"/>
+    <w:basedOn w:val="a0"/>
+    <w:link w:val="a4"/>
+    <w:uiPriority w:val="99"/>
+    <w:rsid w:val="00C23A83"/>
+    <w:rPr>
+      <w:sz w:val="18"/>
+      <w:szCs w:val="18"/>
+    </w:rPr>
+  </w:style>
 </w:styles>
 </file>
 

</xml_diff>

<commit_message>
add a line in SF.doc
</commit_message>
<xml_diff>
--- a/Stent fracture.docx
+++ b/Stent fracture.docx
@@ -14,11 +14,6 @@
       </w:r>
     </w:p>
     <w:p>
-      <w:pPr>
-        <w:rPr>
-          <w:rFonts w:hint="eastAsia"/>
-        </w:rPr>
-      </w:pPr>
       <w:r>
         <w:rPr>
           <w:rFonts w:hint="eastAsia"/>
@@ -45,8 +40,38 @@
       </w:r>
     </w:p>
     <w:p>
+      <w:r>
+        <w:t>T</w:t>
+      </w:r>
+      <w:r>
+        <w:rPr>
+          <w:rFonts w:hint="eastAsia"/>
+        </w:rPr>
+        <w:t xml:space="preserve">he risk </w:t>
+      </w:r>
+      <w:r>
+        <w:t>assessment</w:t>
+      </w:r>
+      <w:r>
+        <w:rPr>
+          <w:rFonts w:hint="eastAsia"/>
+        </w:rPr>
+        <w:t xml:space="preserve"> of stent fracture may help to manage surgery </w:t>
+      </w:r>
+      <w:r>
+        <w:t>styl</w:t>
+      </w:r>
       <w:bookmarkStart w:id="0" w:name="_GoBack"/>
       <w:bookmarkEnd w:id="0"/>
+      <w:r>
+        <w:t>es</w:t>
+      </w:r>
+      <w:r>
+        <w:rPr>
+          <w:rFonts w:hint="eastAsia"/>
+        </w:rPr>
+        <w:t xml:space="preserve">. </w:t>
+      </w:r>
     </w:p>
     <w:sectPr>
       <w:pgSz w:w="11906" w:h="16838"/>

</xml_diff>

<commit_message>
add  1 line in SF.doc.
</commit_message>
<xml_diff>
--- a/Stent fracture.docx
+++ b/Stent fracture.docx
@@ -40,6 +40,11 @@
       </w:r>
     </w:p>
     <w:p>
+      <w:pPr>
+        <w:rPr>
+          <w:rFonts w:hint="eastAsia"/>
+        </w:rPr>
+      </w:pPr>
       <w:r>
         <w:t>T</w:t>
       </w:r>
@@ -59,12 +64,7 @@
         <w:t xml:space="preserve"> of stent fracture may help to manage surgery </w:t>
       </w:r>
       <w:r>
-        <w:t>styl</w:t>
-      </w:r>
-      <w:bookmarkStart w:id="0" w:name="_GoBack"/>
-      <w:bookmarkEnd w:id="0"/>
-      <w:r>
-        <w:t>es</w:t>
+        <w:t>styles</w:t>
       </w:r>
       <w:r>
         <w:rPr>
@@ -72,6 +72,16 @@
         </w:rPr>
         <w:t xml:space="preserve">. </w:t>
       </w:r>
+    </w:p>
+    <w:p>
+      <w:r>
+        <w:rPr>
+          <w:rFonts w:hint="eastAsia"/>
+        </w:rPr>
+        <w:t>I am xinlei. I am going to writing a paper.</w:t>
+      </w:r>
+      <w:bookmarkStart w:id="0" w:name="_GoBack"/>
+      <w:bookmarkEnd w:id="0"/>
     </w:p>
     <w:sectPr>
       <w:pgSz w:w="11906" w:h="16838"/>

</xml_diff>

<commit_message>
del a line and add a line.
</commit_message>
<xml_diff>
--- a/Stent fracture.docx
+++ b/Stent fracture.docx
@@ -11,32 +11,6 @@
           <w:rFonts w:hint="eastAsia"/>
         </w:rPr>
         <w:t>tent fracture</w:t>
-      </w:r>
-    </w:p>
-    <w:p>
-      <w:r>
-        <w:rPr>
-          <w:rFonts w:hint="eastAsia"/>
-        </w:rPr>
-        <w:t xml:space="preserve">Stent is </w:t>
-      </w:r>
-      <w:r>
-        <w:t>associated</w:t>
-      </w:r>
-      <w:r>
-        <w:rPr>
-          <w:rFonts w:hint="eastAsia"/>
-        </w:rPr>
-        <w:t xml:space="preserve"> with stent </w:t>
-      </w:r>
-      <w:r>
-        <w:t>thrombosis</w:t>
-      </w:r>
-      <w:r>
-        <w:rPr>
-          <w:rFonts w:hint="eastAsia"/>
-        </w:rPr>
-        <w:t xml:space="preserve"> and in-stent stenosis.</w:t>
       </w:r>
     </w:p>
     <w:p>
@@ -46,6 +20,40 @@
         </w:rPr>
       </w:pPr>
       <w:r>
+        <w:rPr>
+          <w:rFonts w:hint="eastAsia"/>
+        </w:rPr>
+        <w:t>What</w:t>
+      </w:r>
+      <w:r>
+        <w:t>’</w:t>
+      </w:r>
+      <w:r>
+        <w:rPr>
+          <w:rFonts w:hint="eastAsia"/>
+        </w:rPr>
+        <w:t>s th</w:t>
+      </w:r>
+      <w:bookmarkStart w:id="0" w:name="_GoBack"/>
+      <w:bookmarkEnd w:id="0"/>
+      <w:r>
+        <w:rPr>
+          <w:rFonts w:hint="eastAsia"/>
+        </w:rPr>
+        <w:t xml:space="preserve">e next thing </w:t>
+      </w:r>
+      <w:r>
+        <w:t>I</w:t>
+      </w:r>
+      <w:r>
+        <w:rPr>
+          <w:rFonts w:hint="eastAsia"/>
+        </w:rPr>
+        <w:t xml:space="preserve"> need to do?</w:t>
+      </w:r>
+    </w:p>
+    <w:p>
+      <w:r>
         <w:t>T</w:t>
       </w:r>
       <w:r>
@@ -80,8 +88,6 @@
         </w:rPr>
         <w:t>I am xinlei. I am going to writing a paper.</w:t>
       </w:r>
-      <w:bookmarkStart w:id="0" w:name="_GoBack"/>
-      <w:bookmarkEnd w:id="0"/>
     </w:p>
     <w:sectPr>
       <w:pgSz w:w="11906" w:h="16838"/>

</xml_diff>